<commit_message>
Typos in Beneath Coriandel
</commit_message>
<xml_diff>
--- a/beneath-coriandel/coriandel.docx
+++ b/beneath-coriandel/coriandel.docx
@@ -1639,7 +1639,7 @@
           <w:rFonts w:ascii="Times New Roman" w:hAnsi="Times New Roman"/>
           <w:color w:val="000000"/>
         </w:rPr>
-        <w:t xml:space="preserve"> moonrise, or when it would have been before the Pilots' last battle took the tops off the mountains east of Coriandel. I don't care. The door will open, I'll go through and kill the bonescuttle, my damn head will stop itching, Kerrem will write a poem about my adventures, Sehdie and I will get married, and we 'll all live happily ever after. And up will become down, black will become white, and the emir's thieves will stop collecting taxes.</w:t>
+        <w:t xml:space="preserve"> moonrise, or when it would have been before the Pilots' last battle took the tops off the mountains east of Coriandel. I don't care. The door will open, I'll go through and kill the bonescuttle, my damn head will stop itching, Kerrem will write a poem about my adventures, Sehdie and I will get married, and we'll all live happily ever after. And up will become down, black will become white, and the emir's thieves will stop collecting taxes.</w:t>
       </w:r>
     </w:p>
     <w:p>
@@ -2312,7 +2312,21 @@
           <w:rFonts w:ascii="Times New Roman" w:hAnsi="Times New Roman"/>
           <w:color w:val="000000"/>
         </w:rPr>
-        <w:t>Truth told, after five months getting up to the Black Grass and back, I felt a bit like a kitten running between someone's legs going through the gate. Coriandel wouldn't have been more than a small neighborhood in a city like Haricot or Amprakash, but it was as busy as an anthill that morning. There were cattle drovers down from the high grass of Darp, spice merchants and silversmiths up from Thind, and some Hett clustered around a smithy-wagon arguing over the saints alone knew what, all in the first fifty strides. I hardly notice it now, but after having nothing but the back ends of cows to look at it for so long, the commotion half made me drunk. And after nothing but wood smoke and fresh turds and a whiff of patchouli off the Darpani, it stank.</w:t>
+        <w:t xml:space="preserve">Truth told, after five months getting up to the Black Grass and back, I felt a bit like a kitten running between someone's legs going through the gate. Coriandel wouldn't have been </w:t>
+      </w:r>
+      <w:r>
+        <w:rPr>
+          <w:rFonts w:ascii="Times New Roman" w:hAnsi="Times New Roman"/>
+          <w:color w:val="000000"/>
+        </w:rPr>
+        <w:t xml:space="preserve">considered </w:t>
+      </w:r>
+      <w:r>
+        <w:rPr>
+          <w:rFonts w:ascii="Times New Roman" w:hAnsi="Times New Roman"/>
+          <w:color w:val="000000"/>
+        </w:rPr>
+        <w:t>more than a small neighborhood in a city like Haricot or Amprakash, but it was as busy as an anthill that morning. There were cattle drovers down from the high grass of Darp, spice merchants and silversmiths up from Thind, and some Hett clustered around a smithy-wagon arguing over the saints alone knew what, all in the first fifty strides. I hardly notice it now, but after having nothing but the back ends of cows to look at it for so long, the commotion half made me drunk. And after nothing but wood smoke and fresh turds and a whiff of patchouli off the Darpani, it stank.</w:t>
       </w:r>
     </w:p>
     <w:p>
@@ -6626,7 +6640,7 @@
           <w:rFonts w:ascii="Times New Roman" w:hAnsi="Times New Roman"/>
           <w:color w:val="000000"/>
         </w:rPr>
-        <w:t>Damn the Gifted. And damn these two in particular. They were the nightmare and shame of every rat catcher in the city. They'd arrived a couple of years before full of wild talk about Gifted rights and reparations and six other kinds of madness. When the emir told them to move on, they went underground instead and started playing vigilante.</w:t>
+        <w:t>Damn the Gifted. And damn these two in particular. They were the nightmare and shame of every rat catcher in the city. They'd arrived a couple of years before, full of wild talk about Gifted rights and reparations and six other kinds of madness. When the emir told them to move on, they went underground instead and started playing vigilante.</w:t>
       </w:r>
     </w:p>
     <w:p>
@@ -17823,7 +17837,7 @@
           <w:rFonts w:ascii="Times New Roman" w:hAnsi="Times New Roman"/>
           <w:color w:val="000000"/>
         </w:rPr>
-        <w:t>What made it worse was that Kerrem obviously loved teaching as much as he loved reading and poetry and all the rest of it. He'd get his bookster''s license the day he turned sixteen, marry someone who knew more about Darpani clan ballads than she did about cooking, and live happily ever after. And me? I was going to be a rat catcher like my father, just one step up from cleaning gutters or tanning leather.</w:t>
+        <w:t>What made it worse was that Kerrem obviously loved teaching as much as he loved reading and poetry and all the rest of it. He'd get his bookster's license the day he turned sixteen, marry someone who knew more about Darpani clan ballads than she did about cooking, and live happily ever after. And me? I was going to be a rat catcher like my father, just one step up from cleaning gutters or tanning leather.</w:t>
       </w:r>
     </w:p>
     <w:p>
@@ -21320,7 +21334,25 @@
           <w:rFonts w:ascii="Times New Roman" w:hAnsi="Times New Roman"/>
           <w:color w:val="000000"/>
         </w:rPr>
-        <w:t>"Well, that just means there's last chance of you spilling any, doesn't it?"</w:t>
+        <w:t xml:space="preserve">"Well, that just means there's </w:t>
+      </w:r>
+      <w:r>
+        <w:rPr>
+          <w:rFonts w:eastAsia="Cambria" w:cs="" w:ascii="Times New Roman" w:hAnsi="Times New Roman"/>
+          <w:color w:val="000000"/>
+          <w:kern w:val="0"/>
+          <w:sz w:val="24"/>
+          <w:szCs w:val="24"/>
+          <w:lang w:val="en-US" w:eastAsia="en-US" w:bidi="ar-SA"/>
+        </w:rPr>
+        <w:t>less</w:t>
+      </w:r>
+      <w:r>
+        <w:rPr>
+          <w:rFonts w:ascii="Times New Roman" w:hAnsi="Times New Roman"/>
+          <w:color w:val="000000"/>
+        </w:rPr>
+        <w:t xml:space="preserve"> chance of you spilling any, doesn't it?"</w:t>
       </w:r>
     </w:p>
     <w:p>
@@ -30006,7 +30038,25 @@
           <w:rFonts w:ascii="Times New Roman" w:hAnsi="Times New Roman"/>
           <w:color w:val="000000"/>
         </w:rPr>
-        <w:t>It took me a few weeks to realize that I was still afraid of being smothered. The feeling grew stronger every day. It was bad enough that my aunt wanted me to be a fairytale princess, prim and proper, just like she and my sainted mother had been when they were my age. But now there was Vurt. He asked me one afternoon to sneak away from the house after dark so he could show me off to his friends. Show me off to his friends... No, thank you, I said, trying not to let it sound cold. He as near as pouted at that, and grunted monosyllables afterward.</w:t>
+        <w:t xml:space="preserve">It took me a few weeks to realize that I </w:t>
+      </w:r>
+      <w:r>
+        <w:rPr>
+          <w:rFonts w:eastAsia="Cambria" w:cs="" w:ascii="Times New Roman" w:hAnsi="Times New Roman"/>
+          <w:color w:val="000000"/>
+          <w:kern w:val="0"/>
+          <w:sz w:val="24"/>
+          <w:szCs w:val="24"/>
+          <w:lang w:val="en-US" w:eastAsia="en-US" w:bidi="ar-SA"/>
+        </w:rPr>
+        <w:t>still felt like I was being</w:t>
+      </w:r>
+      <w:r>
+        <w:rPr>
+          <w:rFonts w:ascii="Times New Roman" w:hAnsi="Times New Roman"/>
+          <w:color w:val="000000"/>
+        </w:rPr>
+        <w:t xml:space="preserve"> smothered. The feeling grew stronger every day. It was bad enough that my aunt wanted me to be a fairytale princess, prim and proper, just like she and my sainted mother had been when they were my age. But now there was Vurt. He asked me one afternoon to sneak away from the house after dark so he could show me off to his friends. Show me off to his friends... No, thank you, I said, trying not to let it sound cold. He as near as pouted at that, and grunted monosyllables afterward.</w:t>
       </w:r>
     </w:p>
     <w:p>
@@ -32593,7 +32643,21 @@
           <w:rFonts w:ascii="Times New Roman" w:hAnsi="Times New Roman"/>
           <w:color w:val="000000"/>
         </w:rPr>
-        <w:t>The ghost's outline blurs as it lunged a second time. The bonescuttle snaps at it. The lantern is between its legs. If the bonescuttle breaks the glass, I will die down here in darkness. I can only think of one thing to do. I pull the cage of rats from my pack and throw it over the bonescuttle's head. It rears up on its hind four legs, snatches the squeaking snack out of the air, and scuttles away.</w:t>
+        <w:t>The ghost's outline blurs as it lunge</w:t>
+      </w:r>
+      <w:r>
+        <w:rPr>
+          <w:rFonts w:ascii="Times New Roman" w:hAnsi="Times New Roman"/>
+          <w:color w:val="000000"/>
+        </w:rPr>
+        <w:t>s</w:t>
+      </w:r>
+      <w:r>
+        <w:rPr>
+          <w:rFonts w:ascii="Times New Roman" w:hAnsi="Times New Roman"/>
+          <w:color w:val="000000"/>
+        </w:rPr>
+        <w:t xml:space="preserve"> a second time. The bonescuttle snaps at it. The lantern is between its legs. If the bonescuttle breaks the glass, I will die down here in darkness. I can only think of one thing to do. I pull the cage of rats from my pack and throw it over the bonescuttle's head. It rears up on its hind four legs, snatches the squeaking snack out of the air, and scuttles away.</w:t>
       </w:r>
     </w:p>
     <w:p>
@@ -36763,7 +36827,7 @@
           <w:rFonts w:ascii="Times New Roman" w:hAnsi="Times New Roman"/>
           <w:color w:val="000000"/>
         </w:rPr>
-        <w:t xml:space="preserve">Sehdie was only two when Awbé left me. It was one blow too many. First that rogue Ishad, with his smoldering looks and sweet words to snare an innocent girl's heart, just so he could laugh about it afterward. Then our parents let her marry that dreary man and sent me with her like a, like a </w:t>
+        <w:t xml:space="preserve">Sehdie was only two when Awbé left me. It was one blow too many. First that rogue Ishad, with his smoldering looks and sweet words to snare an innocent girl's heart, just so he could laugh about it afterward. Then our parents let her marry that dreary man and sent me with her like a—like a </w:t>
       </w:r>
       <w:r>
         <w:rPr>
@@ -36771,14 +36835,14 @@
           <w:i/>
           <w:color w:val="000000"/>
         </w:rPr>
-        <w:t>servant</w:t>
-      </w:r>
-      <w:r>
-        <w:rPr>
-          <w:rFonts w:ascii="Times New Roman" w:hAnsi="Times New Roman"/>
-          <w:color w:val="000000"/>
-        </w:rPr>
-        <w:t xml:space="preserve"> or a fine carpet.</w:t>
+        <w:t xml:space="preserve">servant, </w:t>
+      </w:r>
+      <w:r>
+        <w:rPr>
+          <w:rFonts w:ascii="Times New Roman" w:hAnsi="Times New Roman"/>
+          <w:color w:val="000000"/>
+        </w:rPr>
+        <w:t>or a fine carpet.</w:t>
       </w:r>
     </w:p>
     <w:p>
@@ -38227,7 +38291,7 @@
           <w:rFonts w:ascii="Times New Roman" w:hAnsi="Times New Roman"/>
           <w:color w:val="000000"/>
         </w:rPr>
-        <w:t>The second page tells me that the Ruudian pike-and-bow mercenaries I hired last year are were giving notice. The rising in Upuliaq has become a full-blown rebellion, and they are needed at home. I curse without any real feeling, make a note to have them paid in full, and add the page to the pile. I hoped they would stay long enough to train two companies of my own troops. Perhaps next year, or the year after.</w:t>
+        <w:t>The second page tells me that the Ruudian pike-and-bow mercenaries I hired last year are  giving notice. The rising in Upuliaq has become a full-blown rebellion, and they are needed at home. I curse without any real feeling, make a note to have them paid in full, and add the page to the pile. I hoped they would stay long enough to train two companies of my own troops. Perhaps next year, or the year after.</w:t>
       </w:r>
     </w:p>
     <w:p>
@@ -40859,7 +40923,7 @@
     <w:pPr/>
     <w:rPr/>
   </w:style>
-  <w:style w:type="paragraph" w:styleId="ContentsHeading">
+  <w:style w:type="paragraph" w:styleId="TOAHeading">
     <w:name w:val="TOA Heading"/>
     <w:basedOn w:val="Heading1"/>
     <w:next w:val="TextBody"/>

</xml_diff>